<commit_message>
Ok pruebas con datos en memoria RAM
</commit_message>
<xml_diff>
--- a/PruebasSmoke/PruebSmoke.docx
+++ b/PruebasSmoke/PruebSmoke.docx
@@ -12,15 +12,7 @@
       </w:r>
       <w:proofErr w:type="spellEnd"/>
       <w:r>
-        <w:t xml:space="preserve"> para validar el funcionamiento </w:t>
-      </w:r>
-      <w:proofErr w:type="gramStart"/>
-      <w:r>
-        <w:t>de la api</w:t>
-      </w:r>
-      <w:proofErr w:type="gramEnd"/>
-      <w:r>
-        <w:t xml:space="preserve"> utilizando la herramienta </w:t>
+        <w:t xml:space="preserve"> para validar el funcionamiento de la api utilizando la herramienta </w:t>
       </w:r>
       <w:proofErr w:type="spellStart"/>
       <w:r>
@@ -33,16 +25,24 @@
     </w:p>
     <w:p>
       <w:r>
-        <w:t>Ok instalación de librerías y archivo requirements.txt base:</w:t>
+        <w:t xml:space="preserve">Ok uso de </w:t>
+      </w:r>
+      <w:proofErr w:type="spellStart"/>
+      <w:r>
+        <w:t>github</w:t>
+      </w:r>
+      <w:proofErr w:type="spellEnd"/>
+      <w:r>
+        <w:t xml:space="preserve"> y de otra Branch designada para el back: </w:t>
       </w:r>
     </w:p>
     <w:p>
       <w:r>
         <w:drawing>
-          <wp:inline distT="0" distB="0" distL="0" distR="0" wp14:anchorId="174CD77D" wp14:editId="4C346C84">
-            <wp:extent cx="5612130" cy="3514090"/>
+          <wp:inline distT="0" distB="0" distL="0" distR="0" wp14:anchorId="15D9BF97" wp14:editId="3F9D7ECE">
+            <wp:extent cx="5612130" cy="4690745"/>
             <wp:effectExtent l="0" t="0" r="7620" b="0"/>
-            <wp:docPr id="1" name="Imagen 1"/>
+            <wp:docPr id="2" name="Imagen 2"/>
             <wp:cNvGraphicFramePr>
               <a:graphicFrameLocks xmlns:a="http://schemas.openxmlformats.org/drawingml/2006/main" noChangeAspect="1"/>
             </wp:cNvGraphicFramePr>
@@ -62,6 +62,51 @@
                   <pic:spPr>
                     <a:xfrm>
                       <a:off x="0" y="0"/>
+                      <a:ext cx="5612130" cy="4690745"/>
+                    </a:xfrm>
+                    <a:prstGeom prst="rect">
+                      <a:avLst/>
+                    </a:prstGeom>
+                  </pic:spPr>
+                </pic:pic>
+              </a:graphicData>
+            </a:graphic>
+          </wp:inline>
+        </w:drawing>
+      </w:r>
+    </w:p>
+    <w:p>
+      <w:r>
+        <w:t>Ok instalación de librerías y archivo requirements.txt base:</w:t>
+      </w:r>
+    </w:p>
+    <w:p>
+      <w:r>
+        <w:lastRenderedPageBreak/>
+        <w:drawing>
+          <wp:inline distT="0" distB="0" distL="0" distR="0" wp14:anchorId="174CD77D" wp14:editId="4C346C84">
+            <wp:extent cx="5612130" cy="3514090"/>
+            <wp:effectExtent l="0" t="0" r="7620" b="0"/>
+            <wp:docPr id="1" name="Imagen 1"/>
+            <wp:cNvGraphicFramePr>
+              <a:graphicFrameLocks xmlns:a="http://schemas.openxmlformats.org/drawingml/2006/main" noChangeAspect="1"/>
+            </wp:cNvGraphicFramePr>
+            <a:graphic xmlns:a="http://schemas.openxmlformats.org/drawingml/2006/main">
+              <a:graphicData uri="http://schemas.openxmlformats.org/drawingml/2006/picture">
+                <pic:pic xmlns:pic="http://schemas.openxmlformats.org/drawingml/2006/picture">
+                  <pic:nvPicPr>
+                    <pic:cNvPr id="1" name=""/>
+                    <pic:cNvPicPr/>
+                  </pic:nvPicPr>
+                  <pic:blipFill>
+                    <a:blip r:embed="rId5"/>
+                    <a:stretch>
+                      <a:fillRect/>
+                    </a:stretch>
+                  </pic:blipFill>
+                  <pic:spPr>
+                    <a:xfrm>
+                      <a:off x="0" y="0"/>
                       <a:ext cx="5612130" cy="3514090"/>
                     </a:xfrm>
                     <a:prstGeom prst="rect">
@@ -75,7 +120,186 @@
         </w:drawing>
       </w:r>
     </w:p>
-    <w:p/>
+    <w:p>
+      <w:r>
+        <w:t>Ok inicio del proceso post instalación de librerías;</w:t>
+      </w:r>
+    </w:p>
+    <w:p>
+      <w:r>
+        <w:drawing>
+          <wp:inline distT="0" distB="0" distL="0" distR="0" wp14:anchorId="14ACDA94" wp14:editId="3FCB32AB">
+            <wp:extent cx="5612130" cy="1028065"/>
+            <wp:effectExtent l="0" t="0" r="7620" b="635"/>
+            <wp:docPr id="3" name="Imagen 3"/>
+            <wp:cNvGraphicFramePr>
+              <a:graphicFrameLocks xmlns:a="http://schemas.openxmlformats.org/drawingml/2006/main" noChangeAspect="1"/>
+            </wp:cNvGraphicFramePr>
+            <a:graphic xmlns:a="http://schemas.openxmlformats.org/drawingml/2006/main">
+              <a:graphicData uri="http://schemas.openxmlformats.org/drawingml/2006/picture">
+                <pic:pic xmlns:pic="http://schemas.openxmlformats.org/drawingml/2006/picture">
+                  <pic:nvPicPr>
+                    <pic:cNvPr id="1" name=""/>
+                    <pic:cNvPicPr/>
+                  </pic:nvPicPr>
+                  <pic:blipFill>
+                    <a:blip r:embed="rId6"/>
+                    <a:stretch>
+                      <a:fillRect/>
+                    </a:stretch>
+                  </pic:blipFill>
+                  <pic:spPr>
+                    <a:xfrm>
+                      <a:off x="0" y="0"/>
+                      <a:ext cx="5612130" cy="1028065"/>
+                    </a:xfrm>
+                    <a:prstGeom prst="rect">
+                      <a:avLst/>
+                    </a:prstGeom>
+                  </pic:spPr>
+                </pic:pic>
+              </a:graphicData>
+            </a:graphic>
+          </wp:inline>
+        </w:drawing>
+      </w:r>
+    </w:p>
+    <w:p>
+      <w:r>
+        <w:drawing>
+          <wp:inline distT="0" distB="0" distL="0" distR="0" wp14:anchorId="2301B960" wp14:editId="14316774">
+            <wp:extent cx="3810532" cy="1267002"/>
+            <wp:effectExtent l="0" t="0" r="0" b="9525"/>
+            <wp:docPr id="4" name="Imagen 4"/>
+            <wp:cNvGraphicFramePr>
+              <a:graphicFrameLocks xmlns:a="http://schemas.openxmlformats.org/drawingml/2006/main" noChangeAspect="1"/>
+            </wp:cNvGraphicFramePr>
+            <a:graphic xmlns:a="http://schemas.openxmlformats.org/drawingml/2006/main">
+              <a:graphicData uri="http://schemas.openxmlformats.org/drawingml/2006/picture">
+                <pic:pic xmlns:pic="http://schemas.openxmlformats.org/drawingml/2006/picture">
+                  <pic:nvPicPr>
+                    <pic:cNvPr id="1" name=""/>
+                    <pic:cNvPicPr/>
+                  </pic:nvPicPr>
+                  <pic:blipFill>
+                    <a:blip r:embed="rId7"/>
+                    <a:stretch>
+                      <a:fillRect/>
+                    </a:stretch>
+                  </pic:blipFill>
+                  <pic:spPr>
+                    <a:xfrm>
+                      <a:off x="0" y="0"/>
+                      <a:ext cx="3810532" cy="1267002"/>
+                    </a:xfrm>
+                    <a:prstGeom prst="rect">
+                      <a:avLst/>
+                    </a:prstGeom>
+                  </pic:spPr>
+                </pic:pic>
+              </a:graphicData>
+            </a:graphic>
+          </wp:inline>
+        </w:drawing>
+      </w:r>
+    </w:p>
+    <w:p>
+      <w:r>
+        <w:t xml:space="preserve">Ok creación del cliente en post </w:t>
+      </w:r>
+      <w:proofErr w:type="spellStart"/>
+      <w:r>
+        <w:t>man</w:t>
+      </w:r>
+      <w:proofErr w:type="spellEnd"/>
+      <w:r>
+        <w:t>:</w:t>
+      </w:r>
+    </w:p>
+    <w:p>
+      <w:r>
+        <w:lastRenderedPageBreak/>
+        <w:drawing>
+          <wp:inline distT="0" distB="0" distL="0" distR="0" wp14:anchorId="6D959C25" wp14:editId="77AD8990">
+            <wp:extent cx="5612130" cy="2849880"/>
+            <wp:effectExtent l="0" t="0" r="7620" b="7620"/>
+            <wp:docPr id="5" name="Imagen 5"/>
+            <wp:cNvGraphicFramePr>
+              <a:graphicFrameLocks xmlns:a="http://schemas.openxmlformats.org/drawingml/2006/main" noChangeAspect="1"/>
+            </wp:cNvGraphicFramePr>
+            <a:graphic xmlns:a="http://schemas.openxmlformats.org/drawingml/2006/main">
+              <a:graphicData uri="http://schemas.openxmlformats.org/drawingml/2006/picture">
+                <pic:pic xmlns:pic="http://schemas.openxmlformats.org/drawingml/2006/picture">
+                  <pic:nvPicPr>
+                    <pic:cNvPr id="1" name=""/>
+                    <pic:cNvPicPr/>
+                  </pic:nvPicPr>
+                  <pic:blipFill>
+                    <a:blip r:embed="rId8"/>
+                    <a:stretch>
+                      <a:fillRect/>
+                    </a:stretch>
+                  </pic:blipFill>
+                  <pic:spPr>
+                    <a:xfrm>
+                      <a:off x="0" y="0"/>
+                      <a:ext cx="5612130" cy="2849880"/>
+                    </a:xfrm>
+                    <a:prstGeom prst="rect">
+                      <a:avLst/>
+                    </a:prstGeom>
+                  </pic:spPr>
+                </pic:pic>
+              </a:graphicData>
+            </a:graphic>
+          </wp:inline>
+        </w:drawing>
+      </w:r>
+    </w:p>
+    <w:p>
+      <w:r>
+        <w:t>Ok validación del correo electrónico erróneo:</w:t>
+      </w:r>
+    </w:p>
+    <w:p>
+      <w:r>
+        <w:drawing>
+          <wp:inline distT="0" distB="0" distL="0" distR="0" wp14:anchorId="4C69434E" wp14:editId="20B0011D">
+            <wp:extent cx="5612130" cy="4293870"/>
+            <wp:effectExtent l="0" t="0" r="7620" b="0"/>
+            <wp:docPr id="6" name="Imagen 6"/>
+            <wp:cNvGraphicFramePr>
+              <a:graphicFrameLocks xmlns:a="http://schemas.openxmlformats.org/drawingml/2006/main" noChangeAspect="1"/>
+            </wp:cNvGraphicFramePr>
+            <a:graphic xmlns:a="http://schemas.openxmlformats.org/drawingml/2006/main">
+              <a:graphicData uri="http://schemas.openxmlformats.org/drawingml/2006/picture">
+                <pic:pic xmlns:pic="http://schemas.openxmlformats.org/drawingml/2006/picture">
+                  <pic:nvPicPr>
+                    <pic:cNvPr id="1" name=""/>
+                    <pic:cNvPicPr/>
+                  </pic:nvPicPr>
+                  <pic:blipFill>
+                    <a:blip r:embed="rId9"/>
+                    <a:stretch>
+                      <a:fillRect/>
+                    </a:stretch>
+                  </pic:blipFill>
+                  <pic:spPr>
+                    <a:xfrm>
+                      <a:off x="0" y="0"/>
+                      <a:ext cx="5612130" cy="4293870"/>
+                    </a:xfrm>
+                    <a:prstGeom prst="rect">
+                      <a:avLst/>
+                    </a:prstGeom>
+                  </pic:spPr>
+                </pic:pic>
+              </a:graphicData>
+            </a:graphic>
+          </wp:inline>
+        </w:drawing>
+      </w:r>
+    </w:p>
     <w:sectPr>
       <w:pgSz w:w="12240" w:h="15840"/>
       <w:pgMar w:top="1417" w:right="1701" w:bottom="1417" w:left="1701" w:header="708" w:footer="708" w:gutter="0"/>

</xml_diff>